<commit_message>
Added FDOT example, made report format changes
</commit_message>
<xml_diff>
--- a/docs/format.docx
+++ b/docs/format.docx
@@ -7,8 +7,10 @@
         <w:pStyle w:val="Title"/>
       </w:pPr>
       <w:r>
-        <w:t>Voided Shafts for Transmission Structure Foundations – Feasibility Study</w:t>
+        <w:t>Report Style</w:t>
       </w:r>
+      <w:bookmarkStart w:id="0" w:name="_GoBack"/>
+      <w:bookmarkEnd w:id="0"/>
     </w:p>
     <w:p>
       <w:pPr>
@@ -30,12 +32,10 @@
       <w:pPr>
         <w:pStyle w:val="Heading1"/>
       </w:pPr>
-      <w:bookmarkStart w:id="0" w:name="introduction"/>
+      <w:bookmarkStart w:id="1" w:name="introduction"/>
       <w:r>
         <w:t>Introduction</w:t>
       </w:r>
-      <w:bookmarkStart w:id="1" w:name="_GoBack"/>
-      <w:bookmarkEnd w:id="0"/>
       <w:bookmarkEnd w:id="1"/>
     </w:p>
     <w:p>
@@ -69,10 +69,7 @@
         <w:pStyle w:val="BodyText"/>
       </w:pPr>
       <w:r>
-        <w:t>Possible structural code issues (is there a maximum internal cove</w:t>
-      </w:r>
-      <w:r>
-        <w:t>r thickness, does it need a central cage as well as the normal age?)</w:t>
+        <w:t>Possible structural code issues (is there a maximum internal cover thickness, does it need a central cage as well as the normal age?)</w:t>
       </w:r>
     </w:p>
     <w:p>
@@ -80,10 +77,7 @@
         <w:pStyle w:val="BodyText"/>
       </w:pPr>
       <w:r>
-        <w:t>Methods of verification, testing. Things that a test may test: soil behavior, structural bending and shear resistance. Limits nt test configurations: may test soil well but does not impos</w:t>
-      </w:r>
-      <w:r>
-        <w:t>e the correct bending moment in the element. Power poles are weird,nt, moderate to high lateral forces, low axial load</w:t>
+        <w:t>Methods of verification, testing. Things that a test may test: soil behavior, structural bending and shear resistance. Limits nt test configurations: may test soil well but does not impose the correct bending moment in the element. Power poles are weird,nt, moderate to high lateral forces, low axial load</w:t>
       </w:r>
     </w:p>
     <w:p>
@@ -91,10 +85,7 @@
         <w:pStyle w:val="BodyText"/>
       </w:pPr>
       <w:r>
-        <w:t>Maybe a cost comparison: I recently got a quote for a cooling system for 7ft diameter, 25ft long shaft at $25k. So, savings can be not on</w:t>
-      </w:r>
-      <w:r>
-        <w:t>ly concrete removed vs. the cost of a permanent central casing.</w:t>
+        <w:t>Maybe a cost comparison: I recently got a quote for a cooling system for 7ft diameter, 25ft long shaft at $25k. So, savings can be not only concrete removed vs. the cost of a permanent central casing.</w:t>
       </w:r>
     </w:p>
     <w:p>
@@ -161,6 +152,191 @@
 <file path=word/numbering.xml><?xml version="1.0" encoding="utf-8"?>
 <w:numbering xmlns:wpc="http://schemas.microsoft.com/office/word/2010/wordprocessingCanvas" xmlns:cx="http://schemas.microsoft.com/office/drawing/2014/chartex" xmlns:cx1="http://schemas.microsoft.com/office/drawing/2015/9/8/chartex" xmlns:cx2="http://schemas.microsoft.com/office/drawing/2015/10/21/chartex" xmlns:cx3="http://schemas.microsoft.com/office/drawing/2016/5/9/chartex" xmlns:cx4="http://schemas.microsoft.com/office/drawing/2016/5/10/chartex" xmlns:cx5="http://schemas.microsoft.com/office/drawing/2016/5/11/chartex" xmlns:cx6="http://schemas.microsoft.com/office/drawing/2016/5/12/chartex" xmlns:cx7="http://schemas.microsoft.com/office/drawing/2016/5/13/chartex" xmlns:cx8="http://schemas.microsoft.com/office/drawing/2016/5/14/chartex" xmlns:mc="http://schemas.openxmlformats.org/markup-compatibility/2006" xmlns:aink="http://schemas.microsoft.com/office/drawing/2016/ink" xmlns:am3d="http://schemas.microsoft.com/office/drawing/2017/model3d" xmlns:o="urn:schemas-microsoft-com:office:office" xmlns:r="http://schemas.openxmlformats.org/officeDocument/2006/relationships" xmlns:m="http://schemas.openxmlformats.org/officeDocument/2006/math" xmlns:v="urn:schemas-microsoft-com:vml" xmlns:wp14="http://schemas.microsoft.com/office/word/2010/wordprocessingDrawing" xmlns:wp="http://schemas.openxmlformats.org/drawingml/2006/wordprocessingDrawing" xmlns:w10="urn:schemas-microsoft-com:office:word" xmlns:w="http://schemas.openxmlformats.org/wordprocessingml/2006/main" xmlns:w14="http://schemas.microsoft.com/office/word/2010/wordml" xmlns:w15="http://schemas.microsoft.com/office/word/2012/wordml" xmlns:w16cid="http://schemas.microsoft.com/office/word/2016/wordml/cid" xmlns:w16se="http://schemas.microsoft.com/office/word/2015/wordml/symex" xmlns:wpg="http://schemas.microsoft.com/office/word/2010/wordprocessingGroup" xmlns:wpi="http://schemas.microsoft.com/office/word/2010/wordprocessingInk" xmlns:wne="http://schemas.microsoft.com/office/word/2006/wordml" xmlns:wps="http://schemas.microsoft.com/office/word/2010/wordprocessingShape" mc:Ignorable="w14 w15 w16se w16cid wp14">
   <w:abstractNum w:abstractNumId="0" w15:restartNumberingAfterBreak="0">
+    <w:nsid w:val="FFFFFF7C"/>
+    <w:multiLevelType w:val="singleLevel"/>
+    <w:tmpl w:val="79F40374"/>
+    <w:lvl w:ilvl="0">
+      <w:start w:val="1"/>
+      <w:numFmt w:val="decimal"/>
+      <w:lvlText w:val="%1."/>
+      <w:lvlJc w:val="left"/>
+      <w:pPr>
+        <w:tabs>
+          <w:tab w:val="num" w:pos="1800"/>
+        </w:tabs>
+        <w:ind w:left="1800" w:hanging="360"/>
+      </w:pPr>
+    </w:lvl>
+  </w:abstractNum>
+  <w:abstractNum w:abstractNumId="1" w15:restartNumberingAfterBreak="0">
+    <w:nsid w:val="FFFFFF7D"/>
+    <w:multiLevelType w:val="singleLevel"/>
+    <w:tmpl w:val="7D98BF4C"/>
+    <w:lvl w:ilvl="0">
+      <w:start w:val="1"/>
+      <w:numFmt w:val="decimal"/>
+      <w:lvlText w:val="%1."/>
+      <w:lvlJc w:val="left"/>
+      <w:pPr>
+        <w:tabs>
+          <w:tab w:val="num" w:pos="1440"/>
+        </w:tabs>
+        <w:ind w:left="1440" w:hanging="360"/>
+      </w:pPr>
+    </w:lvl>
+  </w:abstractNum>
+  <w:abstractNum w:abstractNumId="2" w15:restartNumberingAfterBreak="0">
+    <w:nsid w:val="FFFFFF7E"/>
+    <w:multiLevelType w:val="singleLevel"/>
+    <w:tmpl w:val="09B83F80"/>
+    <w:lvl w:ilvl="0">
+      <w:start w:val="1"/>
+      <w:numFmt w:val="decimal"/>
+      <w:lvlText w:val="%1."/>
+      <w:lvlJc w:val="left"/>
+      <w:pPr>
+        <w:tabs>
+          <w:tab w:val="num" w:pos="1080"/>
+        </w:tabs>
+        <w:ind w:left="1080" w:hanging="360"/>
+      </w:pPr>
+    </w:lvl>
+  </w:abstractNum>
+  <w:abstractNum w:abstractNumId="3" w15:restartNumberingAfterBreak="0">
+    <w:nsid w:val="FFFFFF7F"/>
+    <w:multiLevelType w:val="singleLevel"/>
+    <w:tmpl w:val="A712FDE0"/>
+    <w:lvl w:ilvl="0">
+      <w:start w:val="1"/>
+      <w:numFmt w:val="decimal"/>
+      <w:lvlText w:val="%1."/>
+      <w:lvlJc w:val="left"/>
+      <w:pPr>
+        <w:tabs>
+          <w:tab w:val="num" w:pos="720"/>
+        </w:tabs>
+        <w:ind w:left="720" w:hanging="360"/>
+      </w:pPr>
+    </w:lvl>
+  </w:abstractNum>
+  <w:abstractNum w:abstractNumId="4" w15:restartNumberingAfterBreak="0">
+    <w:nsid w:val="FFFFFF80"/>
+    <w:multiLevelType w:val="singleLevel"/>
+    <w:tmpl w:val="A1C2FED6"/>
+    <w:lvl w:ilvl="0">
+      <w:start w:val="1"/>
+      <w:numFmt w:val="bullet"/>
+      <w:lvlText w:val=""/>
+      <w:lvlJc w:val="left"/>
+      <w:pPr>
+        <w:tabs>
+          <w:tab w:val="num" w:pos="1800"/>
+        </w:tabs>
+        <w:ind w:left="1800" w:hanging="360"/>
+      </w:pPr>
+      <w:rPr>
+        <w:rFonts w:ascii="Symbol" w:hAnsi="Symbol" w:hint="default"/>
+      </w:rPr>
+    </w:lvl>
+  </w:abstractNum>
+  <w:abstractNum w:abstractNumId="5" w15:restartNumberingAfterBreak="0">
+    <w:nsid w:val="FFFFFF81"/>
+    <w:multiLevelType w:val="singleLevel"/>
+    <w:tmpl w:val="7608AA44"/>
+    <w:lvl w:ilvl="0">
+      <w:start w:val="1"/>
+      <w:numFmt w:val="bullet"/>
+      <w:lvlText w:val=""/>
+      <w:lvlJc w:val="left"/>
+      <w:pPr>
+        <w:tabs>
+          <w:tab w:val="num" w:pos="1440"/>
+        </w:tabs>
+        <w:ind w:left="1440" w:hanging="360"/>
+      </w:pPr>
+      <w:rPr>
+        <w:rFonts w:ascii="Symbol" w:hAnsi="Symbol" w:hint="default"/>
+      </w:rPr>
+    </w:lvl>
+  </w:abstractNum>
+  <w:abstractNum w:abstractNumId="6" w15:restartNumberingAfterBreak="0">
+    <w:nsid w:val="FFFFFF82"/>
+    <w:multiLevelType w:val="singleLevel"/>
+    <w:tmpl w:val="F5566D7A"/>
+    <w:lvl w:ilvl="0">
+      <w:start w:val="1"/>
+      <w:numFmt w:val="bullet"/>
+      <w:lvlText w:val=""/>
+      <w:lvlJc w:val="left"/>
+      <w:pPr>
+        <w:tabs>
+          <w:tab w:val="num" w:pos="1080"/>
+        </w:tabs>
+        <w:ind w:left="1080" w:hanging="360"/>
+      </w:pPr>
+      <w:rPr>
+        <w:rFonts w:ascii="Symbol" w:hAnsi="Symbol" w:hint="default"/>
+      </w:rPr>
+    </w:lvl>
+  </w:abstractNum>
+  <w:abstractNum w:abstractNumId="7" w15:restartNumberingAfterBreak="0">
+    <w:nsid w:val="FFFFFF83"/>
+    <w:multiLevelType w:val="singleLevel"/>
+    <w:tmpl w:val="EE3296A0"/>
+    <w:lvl w:ilvl="0">
+      <w:start w:val="1"/>
+      <w:numFmt w:val="bullet"/>
+      <w:lvlText w:val=""/>
+      <w:lvlJc w:val="left"/>
+      <w:pPr>
+        <w:tabs>
+          <w:tab w:val="num" w:pos="720"/>
+        </w:tabs>
+        <w:ind w:left="720" w:hanging="360"/>
+      </w:pPr>
+      <w:rPr>
+        <w:rFonts w:ascii="Symbol" w:hAnsi="Symbol" w:hint="default"/>
+      </w:rPr>
+    </w:lvl>
+  </w:abstractNum>
+  <w:abstractNum w:abstractNumId="8" w15:restartNumberingAfterBreak="0">
+    <w:nsid w:val="FFFFFF88"/>
+    <w:multiLevelType w:val="singleLevel"/>
+    <w:tmpl w:val="EB1299CC"/>
+    <w:lvl w:ilvl="0">
+      <w:start w:val="1"/>
+      <w:numFmt w:val="decimal"/>
+      <w:lvlText w:val="%1."/>
+      <w:lvlJc w:val="left"/>
+      <w:pPr>
+        <w:tabs>
+          <w:tab w:val="num" w:pos="360"/>
+        </w:tabs>
+        <w:ind w:left="360" w:hanging="360"/>
+      </w:pPr>
+    </w:lvl>
+  </w:abstractNum>
+  <w:abstractNum w:abstractNumId="9" w15:restartNumberingAfterBreak="0">
+    <w:nsid w:val="FFFFFF89"/>
+    <w:multiLevelType w:val="singleLevel"/>
+    <w:tmpl w:val="76DEA330"/>
+    <w:lvl w:ilvl="0">
+      <w:start w:val="1"/>
+      <w:numFmt w:val="bullet"/>
+      <w:lvlText w:val=""/>
+      <w:lvlJc w:val="left"/>
+      <w:pPr>
+        <w:tabs>
+          <w:tab w:val="num" w:pos="360"/>
+        </w:tabs>
+        <w:ind w:left="360" w:hanging="360"/>
+      </w:pPr>
+      <w:rPr>
+        <w:rFonts w:ascii="Symbol" w:hAnsi="Symbol" w:hint="default"/>
+      </w:rPr>
+    </w:lvl>
+  </w:abstractNum>
+  <w:abstractNum w:abstractNumId="10" w15:restartNumberingAfterBreak="0">
     <w:nsid w:val="2C1AE401"/>
     <w:multiLevelType w:val="multilevel"/>
     <w:tmpl w:val="D6E6BA16"/>
@@ -265,12 +441,42 @@
     </w:lvl>
   </w:abstractNum>
   <w:num w:numId="1">
-    <w:abstractNumId w:val="0"/>
+    <w:abstractNumId w:val="10"/>
   </w:num>
   <w:num w:numId="2">
-    <w:abstractNumId w:val="0"/>
+    <w:abstractNumId w:val="10"/>
   </w:num>
   <w:num w:numId="3">
+    <w:abstractNumId w:val="10"/>
+  </w:num>
+  <w:num w:numId="4">
+    <w:abstractNumId w:val="9"/>
+  </w:num>
+  <w:num w:numId="5">
+    <w:abstractNumId w:val="7"/>
+  </w:num>
+  <w:num w:numId="6">
+    <w:abstractNumId w:val="6"/>
+  </w:num>
+  <w:num w:numId="7">
+    <w:abstractNumId w:val="5"/>
+  </w:num>
+  <w:num w:numId="8">
+    <w:abstractNumId w:val="4"/>
+  </w:num>
+  <w:num w:numId="9">
+    <w:abstractNumId w:val="8"/>
+  </w:num>
+  <w:num w:numId="10">
+    <w:abstractNumId w:val="3"/>
+  </w:num>
+  <w:num w:numId="11">
+    <w:abstractNumId w:val="2"/>
+  </w:num>
+  <w:num w:numId="12">
+    <w:abstractNumId w:val="1"/>
+  </w:num>
+  <w:num w:numId="13">
     <w:abstractNumId w:val="0"/>
   </w:num>
 </w:numbering>
@@ -848,6 +1054,7 @@
   <w:style w:type="paragraph" w:styleId="BodyText">
     <w:name w:val="Body Text"/>
     <w:basedOn w:val="Normal"/>
+    <w:link w:val="BodyTextChar"/>
     <w:qFormat/>
     <w:pPr>
       <w:spacing w:before="180" w:after="180"/>
@@ -1025,6 +1232,10 @@
   <w:style w:type="paragraph" w:customStyle="1" w:styleId="ImageCaption">
     <w:name w:val="Image Caption"/>
     <w:basedOn w:val="Caption"/>
+    <w:rsid w:val="00647768"/>
+    <w:pPr>
+      <w:jc w:val="center"/>
+    </w:pPr>
   </w:style>
   <w:style w:type="paragraph" w:customStyle="1" w:styleId="Figure">
     <w:name w:val="Figure"/>
@@ -1033,8 +1244,10 @@
   <w:style w:type="paragraph" w:customStyle="1" w:styleId="CaptionedFigure">
     <w:name w:val="Captioned Figure"/>
     <w:basedOn w:val="Figure"/>
+    <w:rsid w:val="0043132C"/>
     <w:pPr>
       <w:keepNext/>
+      <w:jc w:val="center"/>
     </w:pPr>
   </w:style>
   <w:style w:type="character" w:customStyle="1" w:styleId="CaptionChar">
@@ -1377,6 +1590,15 @@
     <w:rPr>
       <w:rFonts w:ascii="Consolas" w:hAnsi="Consolas"/>
       <w:sz w:val="22"/>
+    </w:rPr>
+  </w:style>
+  <w:style w:type="character" w:customStyle="1" w:styleId="BodyTextChar">
+    <w:name w:val="Body Text Char"/>
+    <w:basedOn w:val="DefaultParagraphFont"/>
+    <w:link w:val="BodyText"/>
+    <w:rsid w:val="0043132C"/>
+    <w:rPr>
+      <w:rFonts w:ascii="Times New Roman" w:hAnsi="Times New Roman"/>
     </w:rPr>
   </w:style>
 </w:styles>

</xml_diff>

<commit_message>
Add page numbers to Word format
</commit_message>
<xml_diff>
--- a/docs/format.docx
+++ b/docs/format.docx
@@ -9,8 +9,6 @@
       <w:r>
         <w:t>Report Style</w:t>
       </w:r>
-      <w:bookmarkStart w:id="0" w:name="_GoBack"/>
-      <w:bookmarkEnd w:id="0"/>
     </w:p>
     <w:p>
       <w:pPr>
@@ -32,21 +30,21 @@
       <w:pPr>
         <w:pStyle w:val="Heading1"/>
       </w:pPr>
-      <w:bookmarkStart w:id="1" w:name="introduction"/>
+      <w:bookmarkStart w:id="0" w:name="introduction"/>
       <w:r>
         <w:t>Introduction</w:t>
       </w:r>
-      <w:bookmarkEnd w:id="1"/>
+      <w:bookmarkEnd w:id="0"/>
     </w:p>
     <w:p>
       <w:pPr>
         <w:pStyle w:val="Heading1"/>
       </w:pPr>
-      <w:bookmarkStart w:id="2" w:name="background"/>
+      <w:bookmarkStart w:id="1" w:name="background"/>
       <w:r>
         <w:t>Background</w:t>
       </w:r>
-      <w:bookmarkEnd w:id="2"/>
+      <w:bookmarkEnd w:id="1"/>
     </w:p>
     <w:p>
       <w:pPr>
@@ -95,8 +93,11 @@
       <w:r>
         <w:t>References</w:t>
       </w:r>
+      <w:bookmarkStart w:id="2" w:name="_GoBack"/>
+      <w:bookmarkEnd w:id="2"/>
     </w:p>
     <w:sectPr>
+      <w:footerReference w:type="default" r:id="rId7"/>
       <w:pgSz w:w="12240" w:h="15840"/>
       <w:pgMar w:top="1440" w:right="1440" w:bottom="1440" w:left="1440" w:header="720" w:footer="720" w:gutter="0"/>
       <w:cols w:space="720"/>
@@ -128,6 +129,59 @@
     </w:p>
   </w:endnote>
 </w:endnotes>
+</file>
+
+<file path=word/footer1.xml><?xml version="1.0" encoding="utf-8"?>
+<w:ftr xmlns:wpc="http://schemas.microsoft.com/office/word/2010/wordprocessingCanvas" xmlns:cx="http://schemas.microsoft.com/office/drawing/2014/chartex" xmlns:cx1="http://schemas.microsoft.com/office/drawing/2015/9/8/chartex" xmlns:cx2="http://schemas.microsoft.com/office/drawing/2015/10/21/chartex" xmlns:cx3="http://schemas.microsoft.com/office/drawing/2016/5/9/chartex" xmlns:cx4="http://schemas.microsoft.com/office/drawing/2016/5/10/chartex" xmlns:cx5="http://schemas.microsoft.com/office/drawing/2016/5/11/chartex" xmlns:cx6="http://schemas.microsoft.com/office/drawing/2016/5/12/chartex" xmlns:cx7="http://schemas.microsoft.com/office/drawing/2016/5/13/chartex" xmlns:cx8="http://schemas.microsoft.com/office/drawing/2016/5/14/chartex" xmlns:mc="http://schemas.openxmlformats.org/markup-compatibility/2006" xmlns:aink="http://schemas.microsoft.com/office/drawing/2016/ink" xmlns:am3d="http://schemas.microsoft.com/office/drawing/2017/model3d" xmlns:o="urn:schemas-microsoft-com:office:office" xmlns:r="http://schemas.openxmlformats.org/officeDocument/2006/relationships" xmlns:m="http://schemas.openxmlformats.org/officeDocument/2006/math" xmlns:v="urn:schemas-microsoft-com:vml" xmlns:wp14="http://schemas.microsoft.com/office/word/2010/wordprocessingDrawing" xmlns:wp="http://schemas.openxmlformats.org/drawingml/2006/wordprocessingDrawing" xmlns:w10="urn:schemas-microsoft-com:office:word" xmlns:w="http://schemas.openxmlformats.org/wordprocessingml/2006/main" xmlns:w14="http://schemas.microsoft.com/office/word/2010/wordml" xmlns:w15="http://schemas.microsoft.com/office/word/2012/wordml" xmlns:w16cid="http://schemas.microsoft.com/office/word/2016/wordml/cid" xmlns:w16se="http://schemas.microsoft.com/office/word/2015/wordml/symex" xmlns:wpg="http://schemas.microsoft.com/office/word/2010/wordprocessingGroup" xmlns:wpi="http://schemas.microsoft.com/office/word/2010/wordprocessingInk" xmlns:wne="http://schemas.microsoft.com/office/word/2006/wordml" xmlns:wps="http://schemas.microsoft.com/office/word/2010/wordprocessingShape" mc:Ignorable="w14 w15 w16se w16cid wp14">
+  <w:sdt>
+    <w:sdtPr>
+      <w:id w:val="-535274232"/>
+      <w:docPartObj>
+        <w:docPartGallery w:val="Page Numbers (Bottom of Page)"/>
+        <w:docPartUnique/>
+      </w:docPartObj>
+    </w:sdtPr>
+    <w:sdtEndPr>
+      <w:rPr>
+        <w:noProof/>
+      </w:rPr>
+    </w:sdtEndPr>
+    <w:sdtContent>
+      <w:p>
+        <w:pPr>
+          <w:pStyle w:val="Footer"/>
+          <w:jc w:val="center"/>
+        </w:pPr>
+        <w:r>
+          <w:fldChar w:fldCharType="begin"/>
+        </w:r>
+        <w:r>
+          <w:instrText xml:space="preserve"> PAGE   \* MERGEFORMAT </w:instrText>
+        </w:r>
+        <w:r>
+          <w:fldChar w:fldCharType="separate"/>
+        </w:r>
+        <w:r>
+          <w:rPr>
+            <w:noProof/>
+          </w:rPr>
+          <w:t>2</w:t>
+        </w:r>
+        <w:r>
+          <w:rPr>
+            <w:noProof/>
+          </w:rPr>
+          <w:fldChar w:fldCharType="end"/>
+        </w:r>
+      </w:p>
+    </w:sdtContent>
+  </w:sdt>
+  <w:p>
+    <w:pPr>
+      <w:pStyle w:val="Footer"/>
+    </w:pPr>
+  </w:p>
+</w:ftr>
 </file>
 
 <file path=word/footnotes.xml><?xml version="1.0" encoding="utf-8"?>
@@ -499,7 +553,7 @@
       </w:pPr>
     </w:pPrDefault>
   </w:docDefaults>
-  <w:latentStyles w:defLockedState="0" w:defUIPriority="0" w:defSemiHidden="0" w:defUnhideWhenUsed="0" w:defQFormat="0" w:count="377">
+  <w:latentStyles w:defLockedState="0" w:defUIPriority="0" w:defSemiHidden="0" w:defUnhideWhenUsed="0" w:defQFormat="0" w:count="376">
     <w:lsdException w:name="heading 4" w:semiHidden="1" w:unhideWhenUsed="1"/>
     <w:lsdException w:name="index 1" w:semiHidden="1" w:unhideWhenUsed="1"/>
     <w:lsdException w:name="index 2" w:semiHidden="1" w:unhideWhenUsed="1"/>
@@ -523,7 +577,7 @@
     <w:lsdException w:name="footnote text" w:semiHidden="1" w:unhideWhenUsed="1"/>
     <w:lsdException w:name="annotation text" w:semiHidden="1" w:unhideWhenUsed="1"/>
     <w:lsdException w:name="header" w:semiHidden="1" w:unhideWhenUsed="1"/>
-    <w:lsdException w:name="footer" w:semiHidden="1" w:unhideWhenUsed="1"/>
+    <w:lsdException w:name="footer" w:semiHidden="1" w:uiPriority="99" w:unhideWhenUsed="1"/>
     <w:lsdException w:name="index heading" w:semiHidden="1" w:unhideWhenUsed="1"/>
     <w:lsdException w:name="caption" w:semiHidden="1" w:unhideWhenUsed="1"/>
     <w:lsdException w:name="table of figures" w:semiHidden="1" w:unhideWhenUsed="1"/>
@@ -837,7 +891,6 @@
     <w:lsdException w:name="Hashtag" w:semiHidden="1" w:uiPriority="99" w:unhideWhenUsed="1"/>
     <w:lsdException w:name="Unresolved Mention" w:semiHidden="1" w:uiPriority="99" w:unhideWhenUsed="1"/>
     <w:lsdException w:name="Smart Link" w:semiHidden="1" w:uiPriority="99" w:unhideWhenUsed="1"/>
-    <w:lsdException w:name="Smart Link Error" w:semiHidden="1" w:uiPriority="99" w:unhideWhenUsed="1"/>
   </w:latentStyles>
   <w:style w:type="paragraph" w:default="1" w:styleId="Normal">
     <w:name w:val="Normal"/>
@@ -1597,6 +1650,54 @@
     <w:basedOn w:val="DefaultParagraphFont"/>
     <w:link w:val="BodyText"/>
     <w:rsid w:val="0043132C"/>
+    <w:rPr>
+      <w:rFonts w:ascii="Times New Roman" w:hAnsi="Times New Roman"/>
+    </w:rPr>
+  </w:style>
+  <w:style w:type="paragraph" w:styleId="Header">
+    <w:name w:val="header"/>
+    <w:basedOn w:val="Normal"/>
+    <w:link w:val="HeaderChar"/>
+    <w:unhideWhenUsed/>
+    <w:rsid w:val="00A827EB"/>
+    <w:pPr>
+      <w:tabs>
+        <w:tab w:val="center" w:pos="4680"/>
+        <w:tab w:val="right" w:pos="9360"/>
+      </w:tabs>
+      <w:spacing w:after="0"/>
+    </w:pPr>
+  </w:style>
+  <w:style w:type="character" w:customStyle="1" w:styleId="HeaderChar">
+    <w:name w:val="Header Char"/>
+    <w:basedOn w:val="DefaultParagraphFont"/>
+    <w:link w:val="Header"/>
+    <w:rsid w:val="00A827EB"/>
+    <w:rPr>
+      <w:rFonts w:ascii="Times New Roman" w:hAnsi="Times New Roman"/>
+    </w:rPr>
+  </w:style>
+  <w:style w:type="paragraph" w:styleId="Footer">
+    <w:name w:val="footer"/>
+    <w:basedOn w:val="Normal"/>
+    <w:link w:val="FooterChar"/>
+    <w:uiPriority w:val="99"/>
+    <w:unhideWhenUsed/>
+    <w:rsid w:val="00A827EB"/>
+    <w:pPr>
+      <w:tabs>
+        <w:tab w:val="center" w:pos="4680"/>
+        <w:tab w:val="right" w:pos="9360"/>
+      </w:tabs>
+      <w:spacing w:after="0"/>
+    </w:pPr>
+  </w:style>
+  <w:style w:type="character" w:customStyle="1" w:styleId="FooterChar">
+    <w:name w:val="Footer Char"/>
+    <w:basedOn w:val="DefaultParagraphFont"/>
+    <w:link w:val="Footer"/>
+    <w:uiPriority w:val="99"/>
+    <w:rsid w:val="00A827EB"/>
     <w:rPr>
       <w:rFonts w:ascii="Times New Roman" w:hAnsi="Times New Roman"/>
     </w:rPr>

</xml_diff>

<commit_message>
Fix hyperlink text color
</commit_message>
<xml_diff>
--- a/docs/format.docx
+++ b/docs/format.docx
@@ -17,6 +17,8 @@
       <w:r>
         <w:t>Joe Legner, P. E., S. E.</w:t>
       </w:r>
+      <w:bookmarkStart w:id="0" w:name="_GoBack"/>
+      <w:bookmarkEnd w:id="0"/>
     </w:p>
     <w:p>
       <w:pPr>
@@ -30,21 +32,21 @@
       <w:pPr>
         <w:pStyle w:val="Heading1"/>
       </w:pPr>
-      <w:bookmarkStart w:id="0" w:name="introduction"/>
+      <w:bookmarkStart w:id="1" w:name="introduction"/>
       <w:r>
         <w:t>Introduction</w:t>
       </w:r>
-      <w:bookmarkEnd w:id="0"/>
+      <w:bookmarkEnd w:id="1"/>
     </w:p>
     <w:p>
       <w:pPr>
         <w:pStyle w:val="Heading1"/>
       </w:pPr>
-      <w:bookmarkStart w:id="1" w:name="background"/>
+      <w:bookmarkStart w:id="2" w:name="background"/>
       <w:r>
         <w:t>Background</w:t>
       </w:r>
-      <w:bookmarkEnd w:id="1"/>
+      <w:bookmarkEnd w:id="2"/>
     </w:p>
     <w:p>
       <w:pPr>
@@ -93,8 +95,6 @@
       <w:r>
         <w:t>References</w:t>
       </w:r>
-      <w:bookmarkStart w:id="2" w:name="_GoBack"/>
-      <w:bookmarkEnd w:id="2"/>
     </w:p>
     <w:sectPr>
       <w:footerReference w:type="default" r:id="rId7"/>
@@ -208,7 +208,7 @@
   <w:abstractNum w:abstractNumId="0" w15:restartNumberingAfterBreak="0">
     <w:nsid w:val="FFFFFF7C"/>
     <w:multiLevelType w:val="singleLevel"/>
-    <w:tmpl w:val="79F40374"/>
+    <w:tmpl w:val="6F963A92"/>
     <w:lvl w:ilvl="0">
       <w:start w:val="1"/>
       <w:numFmt w:val="decimal"/>
@@ -225,7 +225,7 @@
   <w:abstractNum w:abstractNumId="1" w15:restartNumberingAfterBreak="0">
     <w:nsid w:val="FFFFFF7D"/>
     <w:multiLevelType w:val="singleLevel"/>
-    <w:tmpl w:val="7D98BF4C"/>
+    <w:tmpl w:val="7B8C13B6"/>
     <w:lvl w:ilvl="0">
       <w:start w:val="1"/>
       <w:numFmt w:val="decimal"/>
@@ -242,7 +242,7 @@
   <w:abstractNum w:abstractNumId="2" w15:restartNumberingAfterBreak="0">
     <w:nsid w:val="FFFFFF7E"/>
     <w:multiLevelType w:val="singleLevel"/>
-    <w:tmpl w:val="09B83F80"/>
+    <w:tmpl w:val="CA0A7E80"/>
     <w:lvl w:ilvl="0">
       <w:start w:val="1"/>
       <w:numFmt w:val="decimal"/>
@@ -259,7 +259,7 @@
   <w:abstractNum w:abstractNumId="3" w15:restartNumberingAfterBreak="0">
     <w:nsid w:val="FFFFFF7F"/>
     <w:multiLevelType w:val="singleLevel"/>
-    <w:tmpl w:val="A712FDE0"/>
+    <w:tmpl w:val="427E659E"/>
     <w:lvl w:ilvl="0">
       <w:start w:val="1"/>
       <w:numFmt w:val="decimal"/>
@@ -276,7 +276,7 @@
   <w:abstractNum w:abstractNumId="4" w15:restartNumberingAfterBreak="0">
     <w:nsid w:val="FFFFFF80"/>
     <w:multiLevelType w:val="singleLevel"/>
-    <w:tmpl w:val="A1C2FED6"/>
+    <w:tmpl w:val="BC7EACBA"/>
     <w:lvl w:ilvl="0">
       <w:start w:val="1"/>
       <w:numFmt w:val="bullet"/>
@@ -296,7 +296,7 @@
   <w:abstractNum w:abstractNumId="5" w15:restartNumberingAfterBreak="0">
     <w:nsid w:val="FFFFFF81"/>
     <w:multiLevelType w:val="singleLevel"/>
-    <w:tmpl w:val="7608AA44"/>
+    <w:tmpl w:val="1806200C"/>
     <w:lvl w:ilvl="0">
       <w:start w:val="1"/>
       <w:numFmt w:val="bullet"/>
@@ -316,7 +316,7 @@
   <w:abstractNum w:abstractNumId="6" w15:restartNumberingAfterBreak="0">
     <w:nsid w:val="FFFFFF82"/>
     <w:multiLevelType w:val="singleLevel"/>
-    <w:tmpl w:val="F5566D7A"/>
+    <w:tmpl w:val="FEC43EEA"/>
     <w:lvl w:ilvl="0">
       <w:start w:val="1"/>
       <w:numFmt w:val="bullet"/>
@@ -336,7 +336,7 @@
   <w:abstractNum w:abstractNumId="7" w15:restartNumberingAfterBreak="0">
     <w:nsid w:val="FFFFFF83"/>
     <w:multiLevelType w:val="singleLevel"/>
-    <w:tmpl w:val="EE3296A0"/>
+    <w:tmpl w:val="2056D892"/>
     <w:lvl w:ilvl="0">
       <w:start w:val="1"/>
       <w:numFmt w:val="bullet"/>
@@ -356,7 +356,7 @@
   <w:abstractNum w:abstractNumId="8" w15:restartNumberingAfterBreak="0">
     <w:nsid w:val="FFFFFF88"/>
     <w:multiLevelType w:val="singleLevel"/>
-    <w:tmpl w:val="EB1299CC"/>
+    <w:tmpl w:val="C7F453C0"/>
     <w:lvl w:ilvl="0">
       <w:start w:val="1"/>
       <w:numFmt w:val="decimal"/>
@@ -373,7 +373,7 @@
   <w:abstractNum w:abstractNumId="9" w15:restartNumberingAfterBreak="0">
     <w:nsid w:val="FFFFFF89"/>
     <w:multiLevelType w:val="singleLevel"/>
-    <w:tmpl w:val="76DEA330"/>
+    <w:tmpl w:val="A9CC6EDA"/>
     <w:lvl w:ilvl="0">
       <w:start w:val="1"/>
       <w:numFmt w:val="bullet"/>
@@ -1327,8 +1327,9 @@
   <w:style w:type="character" w:styleId="Hyperlink">
     <w:name w:val="Hyperlink"/>
     <w:basedOn w:val="CaptionChar"/>
-    <w:rPr>
-      <w:color w:val="4F81BD" w:themeColor="accent1"/>
+    <w:rsid w:val="00F05386"/>
+    <w:rPr>
+      <w:color w:val="auto"/>
     </w:rPr>
   </w:style>
   <w:style w:type="paragraph" w:styleId="TOCHeading">

</xml_diff>